<commit_message>
final UML move img folder rename modell game functions dynamis chest creation attempts bronzE chest name
</commit_message>
<xml_diff>
--- a/KincsKereses.docx
+++ b/KincsKereses.docx
@@ -1,6 +1,6 @@
 
 <file path=word/document.xml><?xml version="1.0" encoding="utf-8"?>
-<w:document xmlns:wpc="http://schemas.microsoft.com/office/word/2010/wordprocessingCanvas" xmlns:cx="http://schemas.microsoft.com/office/drawing/2014/chartex" xmlns:cx1="http://schemas.microsoft.com/office/drawing/2015/9/8/chartex" xmlns:mc="http://schemas.openxmlformats.org/markup-compatibility/2006" xmlns:o="urn:schemas-microsoft-com:office:office" xmlns:r="http://schemas.openxmlformats.org/officeDocument/2006/relationships" xmlns:m="http://schemas.openxmlformats.org/officeDocument/2006/math" xmlns:v="urn:schemas-microsoft-com:vml" xmlns:wp14="http://schemas.microsoft.com/office/word/2010/wordprocessingDrawing" xmlns:wp="http://schemas.openxmlformats.org/drawingml/2006/wordprocessingDrawing" xmlns:w10="urn:schemas-microsoft-com:office:word" xmlns:w="http://schemas.openxmlformats.org/wordprocessingml/2006/main" xmlns:w14="http://schemas.microsoft.com/office/word/2010/wordml" xmlns:w15="http://schemas.microsoft.com/office/word/2012/wordml" xmlns:w16se="http://schemas.microsoft.com/office/word/2015/wordml/symex" xmlns:wpg="http://schemas.microsoft.com/office/word/2010/wordprocessingGroup" xmlns:wpi="http://schemas.microsoft.com/office/word/2010/wordprocessingInk" xmlns:wne="http://schemas.microsoft.com/office/word/2006/wordml" xmlns:wps="http://schemas.microsoft.com/office/word/2010/wordprocessingShape" mc:Ignorable="w14 w15 w16se wp14">
+<w:document xmlns:wpc="http://schemas.microsoft.com/office/word/2010/wordprocessingCanvas" xmlns:cx="http://schemas.microsoft.com/office/drawing/2014/chartex" xmlns:cx1="http://schemas.microsoft.com/office/drawing/2015/9/8/chartex" xmlns:cx2="http://schemas.microsoft.com/office/drawing/2015/10/21/chartex" xmlns:cx3="http://schemas.microsoft.com/office/drawing/2016/5/9/chartex" xmlns:cx4="http://schemas.microsoft.com/office/drawing/2016/5/10/chartex" xmlns:cx5="http://schemas.microsoft.com/office/drawing/2016/5/11/chartex" xmlns:cx6="http://schemas.microsoft.com/office/drawing/2016/5/12/chartex" xmlns:cx7="http://schemas.microsoft.com/office/drawing/2016/5/13/chartex" xmlns:cx8="http://schemas.microsoft.com/office/drawing/2016/5/14/chartex" xmlns:mc="http://schemas.openxmlformats.org/markup-compatibility/2006" xmlns:aink="http://schemas.microsoft.com/office/drawing/2016/ink" xmlns:am3d="http://schemas.microsoft.com/office/drawing/2017/model3d" xmlns:o="urn:schemas-microsoft-com:office:office" xmlns:oel="http://schemas.microsoft.com/office/2019/extlst" xmlns:r="http://schemas.openxmlformats.org/officeDocument/2006/relationships" xmlns:m="http://schemas.openxmlformats.org/officeDocument/2006/math" xmlns:v="urn:schemas-microsoft-com:vml" xmlns:wp14="http://schemas.microsoft.com/office/word/2010/wordprocessingDrawing" xmlns:wp="http://schemas.openxmlformats.org/drawingml/2006/wordprocessingDrawing" xmlns:w10="urn:schemas-microsoft-com:office:word" xmlns:w="http://schemas.openxmlformats.org/wordprocessingml/2006/main" xmlns:w14="http://schemas.microsoft.com/office/word/2010/wordml" xmlns:w15="http://schemas.microsoft.com/office/word/2012/wordml" xmlns:w16cex="http://schemas.microsoft.com/office/word/2018/wordml/cex" xmlns:w16cid="http://schemas.microsoft.com/office/word/2016/wordml/cid" xmlns:w16="http://schemas.microsoft.com/office/word/2018/wordml" xmlns:w16sdtdh="http://schemas.microsoft.com/office/word/2020/wordml/sdtdatahash" xmlns:w16se="http://schemas.microsoft.com/office/word/2015/wordml/symex" xmlns:wpg="http://schemas.microsoft.com/office/word/2010/wordprocessingGroup" xmlns:wpi="http://schemas.microsoft.com/office/word/2010/wordprocessingInk" xmlns:wne="http://schemas.microsoft.com/office/word/2006/wordml" xmlns:wps="http://schemas.microsoft.com/office/word/2010/wordprocessingShape" mc:Ignorable="w14 w15 w16se w16cid w16 w16cex w16sdtdh wp14">
   <w:body>
     <w:p>
       <w:r>
@@ -16,15 +16,7 @@
         </w:numPr>
       </w:pPr>
       <w:r>
-        <w:t xml:space="preserve">OOP szemlélet (javaslom </w:t>
-      </w:r>
-      <w:proofErr w:type="spellStart"/>
-      <w:r>
-        <w:t>max</w:t>
-      </w:r>
-      <w:proofErr w:type="spellEnd"/>
-      <w:r>
-        <w:t xml:space="preserve"> 3 osztály használatát)</w:t>
+        <w:t>OOP szemlélet (javaslom max 3 osztály használatát)</w:t>
       </w:r>
     </w:p>
     <w:p>
@@ -117,13 +109,8 @@
           <w:numId w:val="1"/>
         </w:numPr>
       </w:pPr>
-      <w:proofErr w:type="spellStart"/>
-      <w:r>
-        <w:t>GitHub</w:t>
-      </w:r>
-      <w:proofErr w:type="spellEnd"/>
-      <w:r>
-        <w:t xml:space="preserve"> (</w:t>
+      <w:r>
+        <w:t>GitHub (</w:t>
       </w:r>
       <w:proofErr w:type="spellStart"/>
       <w:r>
@@ -221,33 +208,18 @@
       </w:r>
     </w:p>
     <w:p>
-      <w:proofErr w:type="gramStart"/>
-      <w:r>
-        <w:t>arany</w:t>
-      </w:r>
-      <w:proofErr w:type="gramEnd"/>
-      <w:r>
-        <w:t>: én rejtem a kincset</w:t>
+      <w:r>
+        <w:t>arany: én rejtem a kincset</w:t>
       </w:r>
     </w:p>
     <w:p>
-      <w:proofErr w:type="gramStart"/>
-      <w:r>
-        <w:t>ezüst</w:t>
-      </w:r>
-      <w:proofErr w:type="gramEnd"/>
-      <w:r>
-        <w:t>: nem én rejtem a kincset</w:t>
+      <w:r>
+        <w:t>ezüst: nem én rejtem a kincset</w:t>
       </w:r>
     </w:p>
     <w:p>
-      <w:proofErr w:type="gramStart"/>
-      <w:r>
-        <w:t>bronz</w:t>
-      </w:r>
-      <w:proofErr w:type="gramEnd"/>
-      <w:r>
-        <w:t>: az arany hazudik</w:t>
+      <w:r>
+        <w:t>bronz: az arany hazudik</w:t>
       </w:r>
     </w:p>
     <w:p>
@@ -285,21 +257,7 @@
         <w:t>Á</w:t>
       </w:r>
       <w:r>
-        <w:t xml:space="preserve">llj neki </w:t>
-      </w:r>
-      <w:r>
-        <w:t>-</w:t>
-      </w:r>
-      <w:r>
-        <w:t>a fenti elvek</w:t>
-      </w:r>
-      <w:r>
-        <w:t xml:space="preserve"> figyelembevételével- leprogramozni</w:t>
-      </w:r>
-      <w:bookmarkStart w:id="0" w:name="_GoBack"/>
-      <w:bookmarkEnd w:id="0"/>
-      <w:r>
-        <w:t xml:space="preserve"> a feladatot!</w:t>
+        <w:t>llj neki -a fenti elvek figyelembevételével- leprogramozni a feladatot!</w:t>
       </w:r>
     </w:p>
     <w:sectPr>
@@ -313,8 +271,680 @@
 </file>
 
 <file path=word/numbering.xml><?xml version="1.0" encoding="utf-8"?>
-<w:numbering xmlns:wpc="http://schemas.microsoft.com/office/word/2010/wordprocessingCanvas" xmlns:cx="http://schemas.microsoft.com/office/drawing/2014/chartex" xmlns:cx1="http://schemas.microsoft.com/office/drawing/2015/9/8/chartex" xmlns:mc="http://schemas.openxmlformats.org/markup-compatibility/2006" xmlns:o="urn:schemas-microsoft-com:office:office" xmlns:r="http://schemas.openxmlformats.org/officeDocument/2006/relationships" xmlns:m="http://schemas.openxmlformats.org/officeDocument/2006/math" xmlns:v="urn:schemas-microsoft-com:vml" xmlns:wp14="http://schemas.microsoft.com/office/word/2010/wordprocessingDrawing" xmlns:wp="http://schemas.openxmlformats.org/drawingml/2006/wordprocessingDrawing" xmlns:w10="urn:schemas-microsoft-com:office:word" xmlns:w="http://schemas.openxmlformats.org/wordprocessingml/2006/main" xmlns:w14="http://schemas.microsoft.com/office/word/2010/wordml" xmlns:w15="http://schemas.microsoft.com/office/word/2012/wordml" xmlns:w16se="http://schemas.microsoft.com/office/word/2015/wordml/symex" xmlns:wpg="http://schemas.microsoft.com/office/word/2010/wordprocessingGroup" xmlns:wpi="http://schemas.microsoft.com/office/word/2010/wordprocessingInk" xmlns:wne="http://schemas.microsoft.com/office/word/2006/wordml" xmlns:wps="http://schemas.microsoft.com/office/word/2010/wordprocessingShape" mc:Ignorable="w14 w15 w16se wp14">
+<w:numbering xmlns:wpc="http://schemas.microsoft.com/office/word/2010/wordprocessingCanvas" xmlns:cx="http://schemas.microsoft.com/office/drawing/2014/chartex" xmlns:cx1="http://schemas.microsoft.com/office/drawing/2015/9/8/chartex" xmlns:cx2="http://schemas.microsoft.com/office/drawing/2015/10/21/chartex" xmlns:cx3="http://schemas.microsoft.com/office/drawing/2016/5/9/chartex" xmlns:cx4="http://schemas.microsoft.com/office/drawing/2016/5/10/chartex" xmlns:cx5="http://schemas.microsoft.com/office/drawing/2016/5/11/chartex" xmlns:cx6="http://schemas.microsoft.com/office/drawing/2016/5/12/chartex" xmlns:cx7="http://schemas.microsoft.com/office/drawing/2016/5/13/chartex" xmlns:cx8="http://schemas.microsoft.com/office/drawing/2016/5/14/chartex" xmlns:mc="http://schemas.openxmlformats.org/markup-compatibility/2006" xmlns:aink="http://schemas.microsoft.com/office/drawing/2016/ink" xmlns:am3d="http://schemas.microsoft.com/office/drawing/2017/model3d" xmlns:o="urn:schemas-microsoft-com:office:office" xmlns:oel="http://schemas.microsoft.com/office/2019/extlst" xmlns:r="http://schemas.openxmlformats.org/officeDocument/2006/relationships" xmlns:m="http://schemas.openxmlformats.org/officeDocument/2006/math" xmlns:v="urn:schemas-microsoft-com:vml" xmlns:wp14="http://schemas.microsoft.com/office/word/2010/wordprocessingDrawing" xmlns:wp="http://schemas.openxmlformats.org/drawingml/2006/wordprocessingDrawing" xmlns:w10="urn:schemas-microsoft-com:office:word" xmlns:w="http://schemas.openxmlformats.org/wordprocessingml/2006/main" xmlns:w14="http://schemas.microsoft.com/office/word/2010/wordml" xmlns:w15="http://schemas.microsoft.com/office/word/2012/wordml" xmlns:w16cex="http://schemas.microsoft.com/office/word/2018/wordml/cex" xmlns:w16cid="http://schemas.microsoft.com/office/word/2016/wordml/cid" xmlns:w16="http://schemas.microsoft.com/office/word/2018/wordml" xmlns:w16sdtdh="http://schemas.microsoft.com/office/word/2020/wordml/sdtdatahash" xmlns:w16se="http://schemas.microsoft.com/office/word/2015/wordml/symex" xmlns:wpg="http://schemas.microsoft.com/office/word/2010/wordprocessingGroup" xmlns:wpi="http://schemas.microsoft.com/office/word/2010/wordprocessingInk" xmlns:wne="http://schemas.microsoft.com/office/word/2006/wordml" xmlns:wps="http://schemas.microsoft.com/office/word/2010/wordprocessingShape" mc:Ignorable="w14 w15 w16se w16cid w16 w16cex w16sdtdh wp14">
   <w:abstractNum w:abstractNumId="0" w15:restartNumberingAfterBreak="0">
+    <w:nsid w:val="02760B48"/>
+    <w:multiLevelType w:val="hybridMultilevel"/>
+    <w:tmpl w:val="41360D08"/>
+    <w:lvl w:ilvl="0" w:tplc="C66EE3C2">
+      <w:numFmt w:val="bullet"/>
+      <w:lvlText w:val="-"/>
+      <w:lvlJc w:val="left"/>
+      <w:pPr>
+        <w:ind w:left="720" w:hanging="360"/>
+      </w:pPr>
+      <w:rPr>
+        <w:rFonts w:ascii="Calibri" w:eastAsiaTheme="minorHAnsi" w:hAnsi="Calibri" w:cstheme="minorBidi" w:hint="default"/>
+      </w:rPr>
+    </w:lvl>
+    <w:lvl w:ilvl="1" w:tplc="040E0003" w:tentative="1">
+      <w:start w:val="1"/>
+      <w:numFmt w:val="bullet"/>
+      <w:lvlText w:val="o"/>
+      <w:lvlJc w:val="left"/>
+      <w:pPr>
+        <w:ind w:left="1440" w:hanging="360"/>
+      </w:pPr>
+      <w:rPr>
+        <w:rFonts w:ascii="Courier New" w:hAnsi="Courier New" w:cs="Courier New" w:hint="default"/>
+      </w:rPr>
+    </w:lvl>
+    <w:lvl w:ilvl="2" w:tplc="040E0005" w:tentative="1">
+      <w:start w:val="1"/>
+      <w:numFmt w:val="bullet"/>
+      <w:lvlText w:val=""/>
+      <w:lvlJc w:val="left"/>
+      <w:pPr>
+        <w:ind w:left="2160" w:hanging="360"/>
+      </w:pPr>
+      <w:rPr>
+        <w:rFonts w:ascii="Wingdings" w:hAnsi="Wingdings" w:hint="default"/>
+      </w:rPr>
+    </w:lvl>
+    <w:lvl w:ilvl="3" w:tplc="040E0001" w:tentative="1">
+      <w:start w:val="1"/>
+      <w:numFmt w:val="bullet"/>
+      <w:lvlText w:val=""/>
+      <w:lvlJc w:val="left"/>
+      <w:pPr>
+        <w:ind w:left="2880" w:hanging="360"/>
+      </w:pPr>
+      <w:rPr>
+        <w:rFonts w:ascii="Symbol" w:hAnsi="Symbol" w:hint="default"/>
+      </w:rPr>
+    </w:lvl>
+    <w:lvl w:ilvl="4" w:tplc="040E0003" w:tentative="1">
+      <w:start w:val="1"/>
+      <w:numFmt w:val="bullet"/>
+      <w:lvlText w:val="o"/>
+      <w:lvlJc w:val="left"/>
+      <w:pPr>
+        <w:ind w:left="3600" w:hanging="360"/>
+      </w:pPr>
+      <w:rPr>
+        <w:rFonts w:ascii="Courier New" w:hAnsi="Courier New" w:cs="Courier New" w:hint="default"/>
+      </w:rPr>
+    </w:lvl>
+    <w:lvl w:ilvl="5" w:tplc="040E0005" w:tentative="1">
+      <w:start w:val="1"/>
+      <w:numFmt w:val="bullet"/>
+      <w:lvlText w:val=""/>
+      <w:lvlJc w:val="left"/>
+      <w:pPr>
+        <w:ind w:left="4320" w:hanging="360"/>
+      </w:pPr>
+      <w:rPr>
+        <w:rFonts w:ascii="Wingdings" w:hAnsi="Wingdings" w:hint="default"/>
+      </w:rPr>
+    </w:lvl>
+    <w:lvl w:ilvl="6" w:tplc="040E0001" w:tentative="1">
+      <w:start w:val="1"/>
+      <w:numFmt w:val="bullet"/>
+      <w:lvlText w:val=""/>
+      <w:lvlJc w:val="left"/>
+      <w:pPr>
+        <w:ind w:left="5040" w:hanging="360"/>
+      </w:pPr>
+      <w:rPr>
+        <w:rFonts w:ascii="Symbol" w:hAnsi="Symbol" w:hint="default"/>
+      </w:rPr>
+    </w:lvl>
+    <w:lvl w:ilvl="7" w:tplc="040E0003" w:tentative="1">
+      <w:start w:val="1"/>
+      <w:numFmt w:val="bullet"/>
+      <w:lvlText w:val="o"/>
+      <w:lvlJc w:val="left"/>
+      <w:pPr>
+        <w:ind w:left="5760" w:hanging="360"/>
+      </w:pPr>
+      <w:rPr>
+        <w:rFonts w:ascii="Courier New" w:hAnsi="Courier New" w:cs="Courier New" w:hint="default"/>
+      </w:rPr>
+    </w:lvl>
+    <w:lvl w:ilvl="8" w:tplc="040E0005" w:tentative="1">
+      <w:start w:val="1"/>
+      <w:numFmt w:val="bullet"/>
+      <w:lvlText w:val=""/>
+      <w:lvlJc w:val="left"/>
+      <w:pPr>
+        <w:ind w:left="6480" w:hanging="360"/>
+      </w:pPr>
+      <w:rPr>
+        <w:rFonts w:ascii="Wingdings" w:hAnsi="Wingdings" w:hint="default"/>
+      </w:rPr>
+    </w:lvl>
+  </w:abstractNum>
+  <w:abstractNum w:abstractNumId="1" w15:restartNumberingAfterBreak="0">
+    <w:nsid w:val="038A6402"/>
+    <w:multiLevelType w:val="hybridMultilevel"/>
+    <w:tmpl w:val="C34A75DE"/>
+    <w:lvl w:ilvl="0" w:tplc="9FECAD5A">
+      <w:numFmt w:val="bullet"/>
+      <w:lvlText w:val="-"/>
+      <w:lvlJc w:val="left"/>
+      <w:pPr>
+        <w:ind w:left="720" w:hanging="360"/>
+      </w:pPr>
+      <w:rPr>
+        <w:rFonts w:ascii="Calibri" w:eastAsiaTheme="minorHAnsi" w:hAnsi="Calibri" w:cstheme="minorBidi" w:hint="default"/>
+      </w:rPr>
+    </w:lvl>
+    <w:lvl w:ilvl="1" w:tplc="040E0003" w:tentative="1">
+      <w:start w:val="1"/>
+      <w:numFmt w:val="bullet"/>
+      <w:lvlText w:val="o"/>
+      <w:lvlJc w:val="left"/>
+      <w:pPr>
+        <w:ind w:left="1440" w:hanging="360"/>
+      </w:pPr>
+      <w:rPr>
+        <w:rFonts w:ascii="Courier New" w:hAnsi="Courier New" w:cs="Courier New" w:hint="default"/>
+      </w:rPr>
+    </w:lvl>
+    <w:lvl w:ilvl="2" w:tplc="040E0005" w:tentative="1">
+      <w:start w:val="1"/>
+      <w:numFmt w:val="bullet"/>
+      <w:lvlText w:val=""/>
+      <w:lvlJc w:val="left"/>
+      <w:pPr>
+        <w:ind w:left="2160" w:hanging="360"/>
+      </w:pPr>
+      <w:rPr>
+        <w:rFonts w:ascii="Wingdings" w:hAnsi="Wingdings" w:hint="default"/>
+      </w:rPr>
+    </w:lvl>
+    <w:lvl w:ilvl="3" w:tplc="040E0001" w:tentative="1">
+      <w:start w:val="1"/>
+      <w:numFmt w:val="bullet"/>
+      <w:lvlText w:val=""/>
+      <w:lvlJc w:val="left"/>
+      <w:pPr>
+        <w:ind w:left="2880" w:hanging="360"/>
+      </w:pPr>
+      <w:rPr>
+        <w:rFonts w:ascii="Symbol" w:hAnsi="Symbol" w:hint="default"/>
+      </w:rPr>
+    </w:lvl>
+    <w:lvl w:ilvl="4" w:tplc="040E0003" w:tentative="1">
+      <w:start w:val="1"/>
+      <w:numFmt w:val="bullet"/>
+      <w:lvlText w:val="o"/>
+      <w:lvlJc w:val="left"/>
+      <w:pPr>
+        <w:ind w:left="3600" w:hanging="360"/>
+      </w:pPr>
+      <w:rPr>
+        <w:rFonts w:ascii="Courier New" w:hAnsi="Courier New" w:cs="Courier New" w:hint="default"/>
+      </w:rPr>
+    </w:lvl>
+    <w:lvl w:ilvl="5" w:tplc="040E0005" w:tentative="1">
+      <w:start w:val="1"/>
+      <w:numFmt w:val="bullet"/>
+      <w:lvlText w:val=""/>
+      <w:lvlJc w:val="left"/>
+      <w:pPr>
+        <w:ind w:left="4320" w:hanging="360"/>
+      </w:pPr>
+      <w:rPr>
+        <w:rFonts w:ascii="Wingdings" w:hAnsi="Wingdings" w:hint="default"/>
+      </w:rPr>
+    </w:lvl>
+    <w:lvl w:ilvl="6" w:tplc="040E0001" w:tentative="1">
+      <w:start w:val="1"/>
+      <w:numFmt w:val="bullet"/>
+      <w:lvlText w:val=""/>
+      <w:lvlJc w:val="left"/>
+      <w:pPr>
+        <w:ind w:left="5040" w:hanging="360"/>
+      </w:pPr>
+      <w:rPr>
+        <w:rFonts w:ascii="Symbol" w:hAnsi="Symbol" w:hint="default"/>
+      </w:rPr>
+    </w:lvl>
+    <w:lvl w:ilvl="7" w:tplc="040E0003" w:tentative="1">
+      <w:start w:val="1"/>
+      <w:numFmt w:val="bullet"/>
+      <w:lvlText w:val="o"/>
+      <w:lvlJc w:val="left"/>
+      <w:pPr>
+        <w:ind w:left="5760" w:hanging="360"/>
+      </w:pPr>
+      <w:rPr>
+        <w:rFonts w:ascii="Courier New" w:hAnsi="Courier New" w:cs="Courier New" w:hint="default"/>
+      </w:rPr>
+    </w:lvl>
+    <w:lvl w:ilvl="8" w:tplc="040E0005" w:tentative="1">
+      <w:start w:val="1"/>
+      <w:numFmt w:val="bullet"/>
+      <w:lvlText w:val=""/>
+      <w:lvlJc w:val="left"/>
+      <w:pPr>
+        <w:ind w:left="6480" w:hanging="360"/>
+      </w:pPr>
+      <w:rPr>
+        <w:rFonts w:ascii="Wingdings" w:hAnsi="Wingdings" w:hint="default"/>
+      </w:rPr>
+    </w:lvl>
+  </w:abstractNum>
+  <w:abstractNum w:abstractNumId="2" w15:restartNumberingAfterBreak="0">
+    <w:nsid w:val="0E726A8D"/>
+    <w:multiLevelType w:val="hybridMultilevel"/>
+    <w:tmpl w:val="BB32F36E"/>
+    <w:lvl w:ilvl="0" w:tplc="4AEA4280">
+      <w:numFmt w:val="bullet"/>
+      <w:lvlText w:val="-"/>
+      <w:lvlJc w:val="left"/>
+      <w:pPr>
+        <w:ind w:left="720" w:hanging="360"/>
+      </w:pPr>
+      <w:rPr>
+        <w:rFonts w:ascii="Calibri" w:eastAsiaTheme="minorHAnsi" w:hAnsi="Calibri" w:cstheme="minorBidi" w:hint="default"/>
+      </w:rPr>
+    </w:lvl>
+    <w:lvl w:ilvl="1" w:tplc="040E0003" w:tentative="1">
+      <w:start w:val="1"/>
+      <w:numFmt w:val="bullet"/>
+      <w:lvlText w:val="o"/>
+      <w:lvlJc w:val="left"/>
+      <w:pPr>
+        <w:ind w:left="1440" w:hanging="360"/>
+      </w:pPr>
+      <w:rPr>
+        <w:rFonts w:ascii="Courier New" w:hAnsi="Courier New" w:cs="Courier New" w:hint="default"/>
+      </w:rPr>
+    </w:lvl>
+    <w:lvl w:ilvl="2" w:tplc="040E0005" w:tentative="1">
+      <w:start w:val="1"/>
+      <w:numFmt w:val="bullet"/>
+      <w:lvlText w:val=""/>
+      <w:lvlJc w:val="left"/>
+      <w:pPr>
+        <w:ind w:left="2160" w:hanging="360"/>
+      </w:pPr>
+      <w:rPr>
+        <w:rFonts w:ascii="Wingdings" w:hAnsi="Wingdings" w:hint="default"/>
+      </w:rPr>
+    </w:lvl>
+    <w:lvl w:ilvl="3" w:tplc="040E0001" w:tentative="1">
+      <w:start w:val="1"/>
+      <w:numFmt w:val="bullet"/>
+      <w:lvlText w:val=""/>
+      <w:lvlJc w:val="left"/>
+      <w:pPr>
+        <w:ind w:left="2880" w:hanging="360"/>
+      </w:pPr>
+      <w:rPr>
+        <w:rFonts w:ascii="Symbol" w:hAnsi="Symbol" w:hint="default"/>
+      </w:rPr>
+    </w:lvl>
+    <w:lvl w:ilvl="4" w:tplc="040E0003" w:tentative="1">
+      <w:start w:val="1"/>
+      <w:numFmt w:val="bullet"/>
+      <w:lvlText w:val="o"/>
+      <w:lvlJc w:val="left"/>
+      <w:pPr>
+        <w:ind w:left="3600" w:hanging="360"/>
+      </w:pPr>
+      <w:rPr>
+        <w:rFonts w:ascii="Courier New" w:hAnsi="Courier New" w:cs="Courier New" w:hint="default"/>
+      </w:rPr>
+    </w:lvl>
+    <w:lvl w:ilvl="5" w:tplc="040E0005" w:tentative="1">
+      <w:start w:val="1"/>
+      <w:numFmt w:val="bullet"/>
+      <w:lvlText w:val=""/>
+      <w:lvlJc w:val="left"/>
+      <w:pPr>
+        <w:ind w:left="4320" w:hanging="360"/>
+      </w:pPr>
+      <w:rPr>
+        <w:rFonts w:ascii="Wingdings" w:hAnsi="Wingdings" w:hint="default"/>
+      </w:rPr>
+    </w:lvl>
+    <w:lvl w:ilvl="6" w:tplc="040E0001" w:tentative="1">
+      <w:start w:val="1"/>
+      <w:numFmt w:val="bullet"/>
+      <w:lvlText w:val=""/>
+      <w:lvlJc w:val="left"/>
+      <w:pPr>
+        <w:ind w:left="5040" w:hanging="360"/>
+      </w:pPr>
+      <w:rPr>
+        <w:rFonts w:ascii="Symbol" w:hAnsi="Symbol" w:hint="default"/>
+      </w:rPr>
+    </w:lvl>
+    <w:lvl w:ilvl="7" w:tplc="040E0003" w:tentative="1">
+      <w:start w:val="1"/>
+      <w:numFmt w:val="bullet"/>
+      <w:lvlText w:val="o"/>
+      <w:lvlJc w:val="left"/>
+      <w:pPr>
+        <w:ind w:left="5760" w:hanging="360"/>
+      </w:pPr>
+      <w:rPr>
+        <w:rFonts w:ascii="Courier New" w:hAnsi="Courier New" w:cs="Courier New" w:hint="default"/>
+      </w:rPr>
+    </w:lvl>
+    <w:lvl w:ilvl="8" w:tplc="040E0005" w:tentative="1">
+      <w:start w:val="1"/>
+      <w:numFmt w:val="bullet"/>
+      <w:lvlText w:val=""/>
+      <w:lvlJc w:val="left"/>
+      <w:pPr>
+        <w:ind w:left="6480" w:hanging="360"/>
+      </w:pPr>
+      <w:rPr>
+        <w:rFonts w:ascii="Wingdings" w:hAnsi="Wingdings" w:hint="default"/>
+      </w:rPr>
+    </w:lvl>
+  </w:abstractNum>
+  <w:abstractNum w:abstractNumId="3" w15:restartNumberingAfterBreak="0">
+    <w:nsid w:val="2C805ACB"/>
+    <w:multiLevelType w:val="hybridMultilevel"/>
+    <w:tmpl w:val="4C084582"/>
+    <w:lvl w:ilvl="0" w:tplc="D44C1524">
+      <w:numFmt w:val="bullet"/>
+      <w:lvlText w:val="-"/>
+      <w:lvlJc w:val="left"/>
+      <w:pPr>
+        <w:ind w:left="720" w:hanging="360"/>
+      </w:pPr>
+      <w:rPr>
+        <w:rFonts w:ascii="Calibri" w:eastAsiaTheme="minorHAnsi" w:hAnsi="Calibri" w:cstheme="minorBidi" w:hint="default"/>
+      </w:rPr>
+    </w:lvl>
+    <w:lvl w:ilvl="1" w:tplc="040E0003" w:tentative="1">
+      <w:start w:val="1"/>
+      <w:numFmt w:val="bullet"/>
+      <w:lvlText w:val="o"/>
+      <w:lvlJc w:val="left"/>
+      <w:pPr>
+        <w:ind w:left="1440" w:hanging="360"/>
+      </w:pPr>
+      <w:rPr>
+        <w:rFonts w:ascii="Courier New" w:hAnsi="Courier New" w:cs="Courier New" w:hint="default"/>
+      </w:rPr>
+    </w:lvl>
+    <w:lvl w:ilvl="2" w:tplc="040E0005" w:tentative="1">
+      <w:start w:val="1"/>
+      <w:numFmt w:val="bullet"/>
+      <w:lvlText w:val=""/>
+      <w:lvlJc w:val="left"/>
+      <w:pPr>
+        <w:ind w:left="2160" w:hanging="360"/>
+      </w:pPr>
+      <w:rPr>
+        <w:rFonts w:ascii="Wingdings" w:hAnsi="Wingdings" w:hint="default"/>
+      </w:rPr>
+    </w:lvl>
+    <w:lvl w:ilvl="3" w:tplc="040E0001" w:tentative="1">
+      <w:start w:val="1"/>
+      <w:numFmt w:val="bullet"/>
+      <w:lvlText w:val=""/>
+      <w:lvlJc w:val="left"/>
+      <w:pPr>
+        <w:ind w:left="2880" w:hanging="360"/>
+      </w:pPr>
+      <w:rPr>
+        <w:rFonts w:ascii="Symbol" w:hAnsi="Symbol" w:hint="default"/>
+      </w:rPr>
+    </w:lvl>
+    <w:lvl w:ilvl="4" w:tplc="040E0003" w:tentative="1">
+      <w:start w:val="1"/>
+      <w:numFmt w:val="bullet"/>
+      <w:lvlText w:val="o"/>
+      <w:lvlJc w:val="left"/>
+      <w:pPr>
+        <w:ind w:left="3600" w:hanging="360"/>
+      </w:pPr>
+      <w:rPr>
+        <w:rFonts w:ascii="Courier New" w:hAnsi="Courier New" w:cs="Courier New" w:hint="default"/>
+      </w:rPr>
+    </w:lvl>
+    <w:lvl w:ilvl="5" w:tplc="040E0005" w:tentative="1">
+      <w:start w:val="1"/>
+      <w:numFmt w:val="bullet"/>
+      <w:lvlText w:val=""/>
+      <w:lvlJc w:val="left"/>
+      <w:pPr>
+        <w:ind w:left="4320" w:hanging="360"/>
+      </w:pPr>
+      <w:rPr>
+        <w:rFonts w:ascii="Wingdings" w:hAnsi="Wingdings" w:hint="default"/>
+      </w:rPr>
+    </w:lvl>
+    <w:lvl w:ilvl="6" w:tplc="040E0001" w:tentative="1">
+      <w:start w:val="1"/>
+      <w:numFmt w:val="bullet"/>
+      <w:lvlText w:val=""/>
+      <w:lvlJc w:val="left"/>
+      <w:pPr>
+        <w:ind w:left="5040" w:hanging="360"/>
+      </w:pPr>
+      <w:rPr>
+        <w:rFonts w:ascii="Symbol" w:hAnsi="Symbol" w:hint="default"/>
+      </w:rPr>
+    </w:lvl>
+    <w:lvl w:ilvl="7" w:tplc="040E0003" w:tentative="1">
+      <w:start w:val="1"/>
+      <w:numFmt w:val="bullet"/>
+      <w:lvlText w:val="o"/>
+      <w:lvlJc w:val="left"/>
+      <w:pPr>
+        <w:ind w:left="5760" w:hanging="360"/>
+      </w:pPr>
+      <w:rPr>
+        <w:rFonts w:ascii="Courier New" w:hAnsi="Courier New" w:cs="Courier New" w:hint="default"/>
+      </w:rPr>
+    </w:lvl>
+    <w:lvl w:ilvl="8" w:tplc="040E0005" w:tentative="1">
+      <w:start w:val="1"/>
+      <w:numFmt w:val="bullet"/>
+      <w:lvlText w:val=""/>
+      <w:lvlJc w:val="left"/>
+      <w:pPr>
+        <w:ind w:left="6480" w:hanging="360"/>
+      </w:pPr>
+      <w:rPr>
+        <w:rFonts w:ascii="Wingdings" w:hAnsi="Wingdings" w:hint="default"/>
+      </w:rPr>
+    </w:lvl>
+  </w:abstractNum>
+  <w:abstractNum w:abstractNumId="4" w15:restartNumberingAfterBreak="0">
+    <w:nsid w:val="40AE270E"/>
+    <w:multiLevelType w:val="hybridMultilevel"/>
+    <w:tmpl w:val="A7F034E0"/>
+    <w:lvl w:ilvl="0" w:tplc="40A43696">
+      <w:numFmt w:val="bullet"/>
+      <w:lvlText w:val="-"/>
+      <w:lvlJc w:val="left"/>
+      <w:pPr>
+        <w:ind w:left="720" w:hanging="360"/>
+      </w:pPr>
+      <w:rPr>
+        <w:rFonts w:ascii="Calibri" w:eastAsiaTheme="minorHAnsi" w:hAnsi="Calibri" w:cstheme="minorBidi" w:hint="default"/>
+      </w:rPr>
+    </w:lvl>
+    <w:lvl w:ilvl="1" w:tplc="040E0003" w:tentative="1">
+      <w:start w:val="1"/>
+      <w:numFmt w:val="bullet"/>
+      <w:lvlText w:val="o"/>
+      <w:lvlJc w:val="left"/>
+      <w:pPr>
+        <w:ind w:left="1440" w:hanging="360"/>
+      </w:pPr>
+      <w:rPr>
+        <w:rFonts w:ascii="Courier New" w:hAnsi="Courier New" w:cs="Courier New" w:hint="default"/>
+      </w:rPr>
+    </w:lvl>
+    <w:lvl w:ilvl="2" w:tplc="040E0005" w:tentative="1">
+      <w:start w:val="1"/>
+      <w:numFmt w:val="bullet"/>
+      <w:lvlText w:val=""/>
+      <w:lvlJc w:val="left"/>
+      <w:pPr>
+        <w:ind w:left="2160" w:hanging="360"/>
+      </w:pPr>
+      <w:rPr>
+        <w:rFonts w:ascii="Wingdings" w:hAnsi="Wingdings" w:hint="default"/>
+      </w:rPr>
+    </w:lvl>
+    <w:lvl w:ilvl="3" w:tplc="040E0001" w:tentative="1">
+      <w:start w:val="1"/>
+      <w:numFmt w:val="bullet"/>
+      <w:lvlText w:val=""/>
+      <w:lvlJc w:val="left"/>
+      <w:pPr>
+        <w:ind w:left="2880" w:hanging="360"/>
+      </w:pPr>
+      <w:rPr>
+        <w:rFonts w:ascii="Symbol" w:hAnsi="Symbol" w:hint="default"/>
+      </w:rPr>
+    </w:lvl>
+    <w:lvl w:ilvl="4" w:tplc="040E0003" w:tentative="1">
+      <w:start w:val="1"/>
+      <w:numFmt w:val="bullet"/>
+      <w:lvlText w:val="o"/>
+      <w:lvlJc w:val="left"/>
+      <w:pPr>
+        <w:ind w:left="3600" w:hanging="360"/>
+      </w:pPr>
+      <w:rPr>
+        <w:rFonts w:ascii="Courier New" w:hAnsi="Courier New" w:cs="Courier New" w:hint="default"/>
+      </w:rPr>
+    </w:lvl>
+    <w:lvl w:ilvl="5" w:tplc="040E0005" w:tentative="1">
+      <w:start w:val="1"/>
+      <w:numFmt w:val="bullet"/>
+      <w:lvlText w:val=""/>
+      <w:lvlJc w:val="left"/>
+      <w:pPr>
+        <w:ind w:left="4320" w:hanging="360"/>
+      </w:pPr>
+      <w:rPr>
+        <w:rFonts w:ascii="Wingdings" w:hAnsi="Wingdings" w:hint="default"/>
+      </w:rPr>
+    </w:lvl>
+    <w:lvl w:ilvl="6" w:tplc="040E0001" w:tentative="1">
+      <w:start w:val="1"/>
+      <w:numFmt w:val="bullet"/>
+      <w:lvlText w:val=""/>
+      <w:lvlJc w:val="left"/>
+      <w:pPr>
+        <w:ind w:left="5040" w:hanging="360"/>
+      </w:pPr>
+      <w:rPr>
+        <w:rFonts w:ascii="Symbol" w:hAnsi="Symbol" w:hint="default"/>
+      </w:rPr>
+    </w:lvl>
+    <w:lvl w:ilvl="7" w:tplc="040E0003" w:tentative="1">
+      <w:start w:val="1"/>
+      <w:numFmt w:val="bullet"/>
+      <w:lvlText w:val="o"/>
+      <w:lvlJc w:val="left"/>
+      <w:pPr>
+        <w:ind w:left="5760" w:hanging="360"/>
+      </w:pPr>
+      <w:rPr>
+        <w:rFonts w:ascii="Courier New" w:hAnsi="Courier New" w:cs="Courier New" w:hint="default"/>
+      </w:rPr>
+    </w:lvl>
+    <w:lvl w:ilvl="8" w:tplc="040E0005" w:tentative="1">
+      <w:start w:val="1"/>
+      <w:numFmt w:val="bullet"/>
+      <w:lvlText w:val=""/>
+      <w:lvlJc w:val="left"/>
+      <w:pPr>
+        <w:ind w:left="6480" w:hanging="360"/>
+      </w:pPr>
+      <w:rPr>
+        <w:rFonts w:ascii="Wingdings" w:hAnsi="Wingdings" w:hint="default"/>
+      </w:rPr>
+    </w:lvl>
+  </w:abstractNum>
+  <w:abstractNum w:abstractNumId="5" w15:restartNumberingAfterBreak="0">
+    <w:nsid w:val="48E11B76"/>
+    <w:multiLevelType w:val="hybridMultilevel"/>
+    <w:tmpl w:val="86AAAB40"/>
+    <w:lvl w:ilvl="0" w:tplc="E1B2E9CA">
+      <w:numFmt w:val="bullet"/>
+      <w:lvlText w:val="-"/>
+      <w:lvlJc w:val="left"/>
+      <w:pPr>
+        <w:ind w:left="720" w:hanging="360"/>
+      </w:pPr>
+      <w:rPr>
+        <w:rFonts w:ascii="Calibri" w:eastAsiaTheme="minorHAnsi" w:hAnsi="Calibri" w:cstheme="minorBidi" w:hint="default"/>
+      </w:rPr>
+    </w:lvl>
+    <w:lvl w:ilvl="1" w:tplc="040E0003" w:tentative="1">
+      <w:start w:val="1"/>
+      <w:numFmt w:val="bullet"/>
+      <w:lvlText w:val="o"/>
+      <w:lvlJc w:val="left"/>
+      <w:pPr>
+        <w:ind w:left="1440" w:hanging="360"/>
+      </w:pPr>
+      <w:rPr>
+        <w:rFonts w:ascii="Courier New" w:hAnsi="Courier New" w:cs="Courier New" w:hint="default"/>
+      </w:rPr>
+    </w:lvl>
+    <w:lvl w:ilvl="2" w:tplc="040E0005" w:tentative="1">
+      <w:start w:val="1"/>
+      <w:numFmt w:val="bullet"/>
+      <w:lvlText w:val=""/>
+      <w:lvlJc w:val="left"/>
+      <w:pPr>
+        <w:ind w:left="2160" w:hanging="360"/>
+      </w:pPr>
+      <w:rPr>
+        <w:rFonts w:ascii="Wingdings" w:hAnsi="Wingdings" w:hint="default"/>
+      </w:rPr>
+    </w:lvl>
+    <w:lvl w:ilvl="3" w:tplc="040E0001" w:tentative="1">
+      <w:start w:val="1"/>
+      <w:numFmt w:val="bullet"/>
+      <w:lvlText w:val=""/>
+      <w:lvlJc w:val="left"/>
+      <w:pPr>
+        <w:ind w:left="2880" w:hanging="360"/>
+      </w:pPr>
+      <w:rPr>
+        <w:rFonts w:ascii="Symbol" w:hAnsi="Symbol" w:hint="default"/>
+      </w:rPr>
+    </w:lvl>
+    <w:lvl w:ilvl="4" w:tplc="040E0003" w:tentative="1">
+      <w:start w:val="1"/>
+      <w:numFmt w:val="bullet"/>
+      <w:lvlText w:val="o"/>
+      <w:lvlJc w:val="left"/>
+      <w:pPr>
+        <w:ind w:left="3600" w:hanging="360"/>
+      </w:pPr>
+      <w:rPr>
+        <w:rFonts w:ascii="Courier New" w:hAnsi="Courier New" w:cs="Courier New" w:hint="default"/>
+      </w:rPr>
+    </w:lvl>
+    <w:lvl w:ilvl="5" w:tplc="040E0005" w:tentative="1">
+      <w:start w:val="1"/>
+      <w:numFmt w:val="bullet"/>
+      <w:lvlText w:val=""/>
+      <w:lvlJc w:val="left"/>
+      <w:pPr>
+        <w:ind w:left="4320" w:hanging="360"/>
+      </w:pPr>
+      <w:rPr>
+        <w:rFonts w:ascii="Wingdings" w:hAnsi="Wingdings" w:hint="default"/>
+      </w:rPr>
+    </w:lvl>
+    <w:lvl w:ilvl="6" w:tplc="040E0001" w:tentative="1">
+      <w:start w:val="1"/>
+      <w:numFmt w:val="bullet"/>
+      <w:lvlText w:val=""/>
+      <w:lvlJc w:val="left"/>
+      <w:pPr>
+        <w:ind w:left="5040" w:hanging="360"/>
+      </w:pPr>
+      <w:rPr>
+        <w:rFonts w:ascii="Symbol" w:hAnsi="Symbol" w:hint="default"/>
+      </w:rPr>
+    </w:lvl>
+    <w:lvl w:ilvl="7" w:tplc="040E0003" w:tentative="1">
+      <w:start w:val="1"/>
+      <w:numFmt w:val="bullet"/>
+      <w:lvlText w:val="o"/>
+      <w:lvlJc w:val="left"/>
+      <w:pPr>
+        <w:ind w:left="5760" w:hanging="360"/>
+      </w:pPr>
+      <w:rPr>
+        <w:rFonts w:ascii="Courier New" w:hAnsi="Courier New" w:cs="Courier New" w:hint="default"/>
+      </w:rPr>
+    </w:lvl>
+    <w:lvl w:ilvl="8" w:tplc="040E0005" w:tentative="1">
+      <w:start w:val="1"/>
+      <w:numFmt w:val="bullet"/>
+      <w:lvlText w:val=""/>
+      <w:lvlJc w:val="left"/>
+      <w:pPr>
+        <w:ind w:left="6480" w:hanging="360"/>
+      </w:pPr>
+      <w:rPr>
+        <w:rFonts w:ascii="Wingdings" w:hAnsi="Wingdings" w:hint="default"/>
+      </w:rPr>
+    </w:lvl>
+  </w:abstractNum>
+  <w:abstractNum w:abstractNumId="6" w15:restartNumberingAfterBreak="0">
     <w:nsid w:val="5FBF6E70"/>
     <w:multiLevelType w:val="hybridMultilevel"/>
     <w:tmpl w:val="29D2AB94"/>
@@ -427,14 +1057,32 @@
       </w:rPr>
     </w:lvl>
   </w:abstractNum>
-  <w:num w:numId="1">
+  <w:num w:numId="1" w16cid:durableId="983243233">
+    <w:abstractNumId w:val="6"/>
+  </w:num>
+  <w:num w:numId="2" w16cid:durableId="549347510">
     <w:abstractNumId w:val="0"/>
+  </w:num>
+  <w:num w:numId="3" w16cid:durableId="1679428454">
+    <w:abstractNumId w:val="3"/>
+  </w:num>
+  <w:num w:numId="4" w16cid:durableId="1595480416">
+    <w:abstractNumId w:val="4"/>
+  </w:num>
+  <w:num w:numId="5" w16cid:durableId="1794207124">
+    <w:abstractNumId w:val="2"/>
+  </w:num>
+  <w:num w:numId="6" w16cid:durableId="1127775770">
+    <w:abstractNumId w:val="5"/>
+  </w:num>
+  <w:num w:numId="7" w16cid:durableId="551041966">
+    <w:abstractNumId w:val="1"/>
   </w:num>
 </w:numbering>
 </file>
 
 <file path=word/styles.xml><?xml version="1.0" encoding="utf-8"?>
-<w:styles xmlns:mc="http://schemas.openxmlformats.org/markup-compatibility/2006" xmlns:r="http://schemas.openxmlformats.org/officeDocument/2006/relationships" xmlns:w="http://schemas.openxmlformats.org/wordprocessingml/2006/main" xmlns:w14="http://schemas.microsoft.com/office/word/2010/wordml" xmlns:w15="http://schemas.microsoft.com/office/word/2012/wordml" xmlns:w16se="http://schemas.microsoft.com/office/word/2015/wordml/symex" mc:Ignorable="w14 w15 w16se">
+<w:styles xmlns:mc="http://schemas.openxmlformats.org/markup-compatibility/2006" xmlns:r="http://schemas.openxmlformats.org/officeDocument/2006/relationships" xmlns:w="http://schemas.openxmlformats.org/wordprocessingml/2006/main" xmlns:w14="http://schemas.microsoft.com/office/word/2010/wordml" xmlns:w15="http://schemas.microsoft.com/office/word/2012/wordml" xmlns:w16cex="http://schemas.microsoft.com/office/word/2018/wordml/cex" xmlns:w16cid="http://schemas.microsoft.com/office/word/2016/wordml/cid" xmlns:w16="http://schemas.microsoft.com/office/word/2018/wordml" xmlns:w16sdtdh="http://schemas.microsoft.com/office/word/2020/wordml/sdtdatahash" xmlns:w16se="http://schemas.microsoft.com/office/word/2015/wordml/symex" mc:Ignorable="w14 w15 w16se w16cid w16 w16cex w16sdtdh">
   <w:docDefaults>
     <w:rPrDefault>
       <w:rPr>
@@ -450,7 +1098,7 @@
       </w:pPr>
     </w:pPrDefault>
   </w:docDefaults>
-  <w:latentStyles w:defLockedState="0" w:defUIPriority="99" w:defSemiHidden="0" w:defUnhideWhenUsed="0" w:defQFormat="0" w:count="371">
+  <w:latentStyles w:defLockedState="0" w:defUIPriority="99" w:defSemiHidden="0" w:defUnhideWhenUsed="0" w:defQFormat="0" w:count="376">
     <w:lsdException w:name="Normal" w:uiPriority="0" w:qFormat="1"/>
     <w:lsdException w:name="heading 1" w:uiPriority="9" w:qFormat="1"/>
     <w:lsdException w:name="heading 2" w:semiHidden="1" w:uiPriority="9" w:unhideWhenUsed="1" w:qFormat="1"/>
@@ -822,6 +1470,11 @@
     <w:lsdException w:name="List Table 5 Dark Accent 6" w:uiPriority="50"/>
     <w:lsdException w:name="List Table 6 Colorful Accent 6" w:uiPriority="51"/>
     <w:lsdException w:name="List Table 7 Colorful Accent 6" w:uiPriority="52"/>
+    <w:lsdException w:name="Mention" w:semiHidden="1" w:unhideWhenUsed="1"/>
+    <w:lsdException w:name="Smart Hyperlink" w:semiHidden="1" w:unhideWhenUsed="1"/>
+    <w:lsdException w:name="Hashtag" w:semiHidden="1" w:unhideWhenUsed="1"/>
+    <w:lsdException w:name="Unresolved Mention" w:semiHidden="1" w:unhideWhenUsed="1"/>
+    <w:lsdException w:name="Smart Link" w:semiHidden="1" w:unhideWhenUsed="1"/>
   </w:latentStyles>
   <w:style w:type="paragraph" w:default="1" w:styleId="Norml">
     <w:name w:val="Normal"/>

</xml_diff>